<commit_message>
Implemented Chain of Responsibility pattern to select the parser
</commit_message>
<xml_diff>
--- a/RssNewsFeed/ReadMe.docx
+++ b/RssNewsFeed/ReadMe.docx
@@ -5,6 +5,90 @@
     <w:p>
       <w:pPr>
         <w:rPr>
+          <w:rFonts w:ascii="Arial Narrow" w:hAnsi="Arial Narrow" w:cs="Helvetica"/>
+          <w:color w:val="666666"/>
+          <w:sz w:val="27"/>
+          <w:szCs w:val="27"/>
+          <w:shd w:val="clear" w:color="auto" w:fill="FFFFFF"/>
+        </w:rPr>
+      </w:pPr>
+      <w:r>
+        <w:rPr>
+          <w:rFonts w:ascii="Arial Narrow" w:hAnsi="Arial Narrow" w:cs="Helvetica"/>
+          <w:color w:val="666666"/>
+          <w:sz w:val="27"/>
+          <w:szCs w:val="27"/>
+          <w:shd w:val="clear" w:color="auto" w:fill="FFFFFF"/>
+        </w:rPr>
+        <w:t>The sample developed extract RSS feeds from CBS News site.</w:t>
+      </w:r>
+      <w:r>
+        <w:rPr>
+          <w:rFonts w:ascii="Arial Narrow" w:hAnsi="Arial Narrow" w:cs="Helvetica"/>
+          <w:color w:val="666666"/>
+          <w:sz w:val="27"/>
+          <w:szCs w:val="27"/>
+          <w:shd w:val="clear" w:color="auto" w:fill="FFFFFF"/>
+        </w:rPr>
+        <w:t xml:space="preserve"> </w:t>
+      </w:r>
+      <w:r>
+        <w:rPr>
+          <w:rFonts w:ascii="Arial Narrow" w:hAnsi="Arial Narrow" w:cs="Helvetica"/>
+          <w:color w:val="666666"/>
+          <w:sz w:val="27"/>
+          <w:szCs w:val="27"/>
+          <w:shd w:val="clear" w:color="auto" w:fill="FFFFFF"/>
+        </w:rPr>
+        <w:t xml:space="preserve">It uses DOM, SAX, </w:t>
+      </w:r>
+      <w:proofErr w:type="spellStart"/>
+      <w:r>
+        <w:rPr>
+          <w:rFonts w:ascii="Arial Narrow" w:hAnsi="Arial Narrow" w:cs="Helvetica"/>
+          <w:color w:val="666666"/>
+          <w:sz w:val="27"/>
+          <w:szCs w:val="27"/>
+          <w:shd w:val="clear" w:color="auto" w:fill="FFFFFF"/>
+        </w:rPr>
+        <w:t>StAX</w:t>
+      </w:r>
+      <w:proofErr w:type="spellEnd"/>
+      <w:r>
+        <w:rPr>
+          <w:rFonts w:ascii="Arial Narrow" w:hAnsi="Arial Narrow" w:cs="Helvetica"/>
+          <w:color w:val="666666"/>
+          <w:sz w:val="27"/>
+          <w:szCs w:val="27"/>
+          <w:shd w:val="clear" w:color="auto" w:fill="FFFFFF"/>
+        </w:rPr>
+        <w:t xml:space="preserve"> methods to parse the xml file.</w:t>
+      </w:r>
+    </w:p>
+    <w:p>
+      <w:pPr>
+        <w:rPr>
+          <w:rFonts w:ascii="Arial Narrow" w:hAnsi="Arial Narrow" w:cs="Helvetica"/>
+          <w:color w:val="666666"/>
+          <w:sz w:val="27"/>
+          <w:szCs w:val="27"/>
+          <w:shd w:val="clear" w:color="auto" w:fill="FFFFFF"/>
+        </w:rPr>
+      </w:pPr>
+      <w:r>
+        <w:rPr>
+          <w:rFonts w:ascii="Arial Narrow" w:hAnsi="Arial Narrow" w:cs="Helvetica"/>
+          <w:color w:val="666666"/>
+          <w:sz w:val="27"/>
+          <w:szCs w:val="27"/>
+          <w:shd w:val="clear" w:color="auto" w:fill="FFFFFF"/>
+        </w:rPr>
+        <w:t>The class diagram is shown below:</w:t>
+      </w:r>
+    </w:p>
+    <w:p>
+      <w:pPr>
+        <w:rPr>
           <w:rFonts w:ascii="Helvetica" w:hAnsi="Helvetica" w:cs="Helvetica"/>
           <w:color w:val="666666"/>
           <w:sz w:val="27"/>
@@ -20,6 +104,75 @@
           <w:szCs w:val="27"/>
           <w:shd w:val="clear" w:color="auto" w:fill="FFFFFF"/>
         </w:rPr>
+        <w:drawing>
+          <wp:inline distT="0" distB="0" distL="0" distR="0" wp14:anchorId="40DE5C1C" wp14:editId="56C366CB">
+            <wp:extent cx="6639560" cy="7010400"/>
+            <wp:effectExtent l="0" t="0" r="8890" b="0"/>
+            <wp:docPr id="11" name="Picture 11"/>
+            <wp:cNvGraphicFramePr>
+              <a:graphicFrameLocks xmlns:a="http://schemas.openxmlformats.org/drawingml/2006/main" noChangeAspect="1"/>
+            </wp:cNvGraphicFramePr>
+            <a:graphic xmlns:a="http://schemas.openxmlformats.org/drawingml/2006/main">
+              <a:graphicData uri="http://schemas.openxmlformats.org/drawingml/2006/picture">
+                <pic:pic xmlns:pic="http://schemas.openxmlformats.org/drawingml/2006/picture">
+                  <pic:nvPicPr>
+                    <pic:cNvPr id="1" name=""/>
+                    <pic:cNvPicPr/>
+                  </pic:nvPicPr>
+                  <pic:blipFill>
+                    <a:blip r:embed="rId5"/>
+                    <a:stretch>
+                      <a:fillRect/>
+                    </a:stretch>
+                  </pic:blipFill>
+                  <pic:spPr>
+                    <a:xfrm>
+                      <a:off x="0" y="0"/>
+                      <a:ext cx="6643506" cy="7014566"/>
+                    </a:xfrm>
+                    <a:prstGeom prst="rect">
+                      <a:avLst/>
+                    </a:prstGeom>
+                  </pic:spPr>
+                </pic:pic>
+              </a:graphicData>
+            </a:graphic>
+          </wp:inline>
+        </w:drawing>
+      </w:r>
+    </w:p>
+    <w:p>
+      <w:pPr>
+        <w:rPr>
+          <w:rFonts w:ascii="Helvetica" w:hAnsi="Helvetica" w:cs="Helvetica"/>
+          <w:color w:val="666666"/>
+          <w:sz w:val="27"/>
+          <w:szCs w:val="27"/>
+          <w:shd w:val="clear" w:color="auto" w:fill="FFFFFF"/>
+        </w:rPr>
+      </w:pPr>
+    </w:p>
+    <w:p>
+      <w:pPr>
+        <w:rPr>
+          <w:rFonts w:ascii="Helvetica" w:hAnsi="Helvetica" w:cs="Helvetica"/>
+          <w:color w:val="666666"/>
+          <w:sz w:val="27"/>
+          <w:szCs w:val="27"/>
+          <w:shd w:val="clear" w:color="auto" w:fill="FFFFFF"/>
+        </w:rPr>
+      </w:pPr>
+      <w:bookmarkStart w:id="0" w:name="_GoBack"/>
+      <w:bookmarkEnd w:id="0"/>
+      <w:r>
+        <w:rPr>
+          <w:rFonts w:ascii="Helvetica" w:hAnsi="Helvetica" w:cs="Helvetica"/>
+          <w:color w:val="666666"/>
+          <w:sz w:val="27"/>
+          <w:szCs w:val="27"/>
+          <w:shd w:val="clear" w:color="auto" w:fill="FFFFFF"/>
+        </w:rPr>
+        <w:lastRenderedPageBreak/>
         <w:t>DOM:</w:t>
       </w:r>
     </w:p>
@@ -181,7 +334,7 @@
                     </pic:cNvPicPr>
                   </pic:nvPicPr>
                   <pic:blipFill>
-                    <a:blip r:embed="rId5">
+                    <a:blip r:embed="rId6">
                       <a:extLst>
                         <a:ext uri="{28A0092B-C50C-407E-A947-70E740481C1C}">
                           <a14:useLocalDpi xmlns:a14="http://schemas.microsoft.com/office/drawing/2010/main" val="0"/>
@@ -244,7 +397,7 @@
         </w:rPr>
         <w:t xml:space="preserve">In our case, the DOM Parsing model is based on CBS RSS feeds. First, the user is asked about the type of news like World, Tech, Games, and Top Stories. The corresponding request is sent to the server </w:t>
       </w:r>
-      <w:hyperlink r:id="rId6" w:history="1">
+      <w:hyperlink r:id="rId7" w:history="1">
         <w:r>
           <w:rPr>
             <w:rStyle w:val="Hyperlink"/>
@@ -334,7 +487,7 @@
                     <pic:cNvPicPr/>
                   </pic:nvPicPr>
                   <pic:blipFill>
-                    <a:blip r:embed="rId7"/>
+                    <a:blip r:embed="rId8"/>
                     <a:stretch>
                       <a:fillRect/>
                     </a:stretch>
@@ -546,7 +699,7 @@
                     </pic:cNvPicPr>
                   </pic:nvPicPr>
                   <pic:blipFill>
-                    <a:blip r:embed="rId8">
+                    <a:blip r:embed="rId9">
                       <a:extLst>
                         <a:ext uri="{28A0092B-C50C-407E-A947-70E740481C1C}">
                           <a14:useLocalDpi xmlns:a14="http://schemas.microsoft.com/office/drawing/2010/main" val="0"/>
@@ -742,7 +895,7 @@
         </w:rPr>
         <w:t>Methods defined in this interface are invoked when processing definitions in a </w:t>
       </w:r>
-      <w:hyperlink r:id="rId9" w:anchor="DTD" w:history="1">
+      <w:hyperlink r:id="rId10" w:anchor="DTD" w:history="1">
         <w:r>
           <w:rPr>
             <w:rFonts w:ascii="Arial Narrow" w:hAnsi="Arial Narrow" w:cs="Helvetica"/>
@@ -808,7 +961,7 @@
         </w:rPr>
         <w:t>The resolveEntity method is invoked when the parser must identify data identified by a </w:t>
       </w:r>
-      <w:hyperlink r:id="rId10" w:anchor="URI" w:history="1">
+      <w:hyperlink r:id="rId11" w:anchor="URI" w:history="1">
         <w:r>
           <w:rPr>
             <w:rFonts w:ascii="Arial Narrow" w:hAnsi="Arial Narrow" w:cs="Helvetica"/>
@@ -830,7 +983,7 @@
         </w:rPr>
         <w:t>. In most cases, a URI is simply a </w:t>
       </w:r>
-      <w:hyperlink r:id="rId11" w:anchor="URL" w:history="1">
+      <w:hyperlink r:id="rId12" w:anchor="URL" w:history="1">
         <w:r>
           <w:rPr>
             <w:rFonts w:ascii="Arial Narrow" w:hAnsi="Arial Narrow" w:cs="Helvetica"/>
@@ -863,7 +1016,7 @@
         <w:lastRenderedPageBreak/>
         <w:t>cases the document may be identified by a </w:t>
       </w:r>
-      <w:hyperlink r:id="rId12" w:anchor="URN" w:history="1">
+      <w:hyperlink r:id="rId13" w:anchor="URN" w:history="1">
         <w:r>
           <w:rPr>
             <w:rFonts w:ascii="Arial Narrow" w:hAnsi="Arial Narrow" w:cs="Helvetica"/>
@@ -960,7 +1113,7 @@
                     </pic:cNvPicPr>
                   </pic:nvPicPr>
                   <pic:blipFill>
-                    <a:blip r:embed="rId13">
+                    <a:blip r:embed="rId14">
                       <a:extLst>
                         <a:ext uri="{28A0092B-C50C-407E-A947-70E740481C1C}">
                           <a14:useLocalDpi xmlns:a14="http://schemas.microsoft.com/office/drawing/2010/main" val="0"/>
@@ -1012,7 +1165,7 @@
         </w:rPr>
         <w:t xml:space="preserve">In our case, the SAX Parsing model is based on CBS RSS feeds. First, the user is asked about the type of news like World, Tech, Games, and Top Stories. The rss feeds received from  server </w:t>
       </w:r>
-      <w:hyperlink r:id="rId14" w:history="1">
+      <w:hyperlink r:id="rId15" w:history="1">
         <w:r>
           <w:rPr>
             <w:rStyle w:val="Hyperlink"/>
@@ -1071,242 +1224,6 @@
             <wp:extent cx="5229225" cy="4306289"/>
             <wp:effectExtent l="0" t="0" r="0" b="0"/>
             <wp:docPr id="6" name="Picture 6"/>
-            <wp:cNvGraphicFramePr>
-              <a:graphicFrameLocks xmlns:a="http://schemas.openxmlformats.org/drawingml/2006/main" noChangeAspect="1"/>
-            </wp:cNvGraphicFramePr>
-            <a:graphic xmlns:a="http://schemas.openxmlformats.org/drawingml/2006/main">
-              <a:graphicData uri="http://schemas.openxmlformats.org/drawingml/2006/picture">
-                <pic:pic xmlns:pic="http://schemas.openxmlformats.org/drawingml/2006/picture">
-                  <pic:nvPicPr>
-                    <pic:cNvPr id="1" name=""/>
-                    <pic:cNvPicPr/>
-                  </pic:nvPicPr>
-                  <pic:blipFill>
-                    <a:blip r:embed="rId15"/>
-                    <a:stretch>
-                      <a:fillRect/>
-                    </a:stretch>
-                  </pic:blipFill>
-                  <pic:spPr>
-                    <a:xfrm>
-                      <a:off x="0" y="0"/>
-                      <a:ext cx="5230665" cy="4307475"/>
-                    </a:xfrm>
-                    <a:prstGeom prst="rect">
-                      <a:avLst/>
-                    </a:prstGeom>
-                  </pic:spPr>
-                </pic:pic>
-              </a:graphicData>
-            </a:graphic>
-          </wp:inline>
-        </w:drawing>
-      </w:r>
-    </w:p>
-    <w:p>
-      <w:pPr>
-        <w:rPr>
-          <w:rFonts w:ascii="Arial Narrow" w:hAnsi="Arial Narrow" w:cs="Helvetica"/>
-          <w:color w:val="666666"/>
-          <w:sz w:val="27"/>
-          <w:szCs w:val="27"/>
-          <w:shd w:val="clear" w:color="auto" w:fill="FFFFFF"/>
-        </w:rPr>
-      </w:pPr>
-      <w:r>
-        <w:rPr>
-          <w:rFonts w:ascii="Arial Narrow" w:hAnsi="Arial Narrow" w:cs="Helvetica"/>
-          <w:color w:val="666666"/>
-          <w:sz w:val="27"/>
-          <w:szCs w:val="27"/>
-          <w:shd w:val="clear" w:color="auto" w:fill="FFFFFF"/>
-        </w:rPr>
-        <w:t xml:space="preserve">For details of the code flow, please refer to the example </w:t>
-      </w:r>
-      <w:proofErr w:type="gramStart"/>
-      <w:r>
-        <w:rPr>
-          <w:rFonts w:ascii="Arial Narrow" w:hAnsi="Arial Narrow" w:cs="Helvetica"/>
-          <w:color w:val="666666"/>
-          <w:sz w:val="27"/>
-          <w:szCs w:val="27"/>
-          <w:shd w:val="clear" w:color="auto" w:fill="FFFFFF"/>
-        </w:rPr>
-        <w:t>file</w:t>
-      </w:r>
-      <w:r>
-        <w:rPr>
-          <w:rFonts w:ascii="Arial Narrow" w:hAnsi="Arial Narrow" w:cs="Helvetica"/>
-          <w:color w:val="666666"/>
-          <w:sz w:val="27"/>
-          <w:szCs w:val="27"/>
-          <w:shd w:val="clear" w:color="auto" w:fill="FFFFFF"/>
-        </w:rPr>
-        <w:t>(</w:t>
-      </w:r>
-      <w:proofErr w:type="gramEnd"/>
-      <w:r>
-        <w:rPr>
-          <w:rFonts w:ascii="Arial Narrow" w:hAnsi="Arial Narrow" w:cs="Helvetica"/>
-          <w:color w:val="666666"/>
-          <w:sz w:val="27"/>
-          <w:szCs w:val="27"/>
-          <w:shd w:val="clear" w:color="auto" w:fill="FFFFFF"/>
-        </w:rPr>
-        <w:t>Example_SAX</w:t>
-      </w:r>
-      <w:r>
-        <w:rPr>
-          <w:rFonts w:ascii="Arial Narrow" w:hAnsi="Arial Narrow" w:cs="Helvetica"/>
-          <w:color w:val="666666"/>
-          <w:sz w:val="27"/>
-          <w:szCs w:val="27"/>
-          <w:shd w:val="clear" w:color="auto" w:fill="FFFFFF"/>
-        </w:rPr>
-        <w:t>.txt).</w:t>
-      </w:r>
-    </w:p>
-    <w:p>
-      <w:pPr>
-        <w:rPr>
-          <w:rFonts w:ascii="Arial Narrow" w:hAnsi="Arial Narrow" w:cs="Helvetica"/>
-          <w:color w:val="666666"/>
-          <w:sz w:val="27"/>
-          <w:szCs w:val="27"/>
-          <w:shd w:val="clear" w:color="auto" w:fill="FFFFFF"/>
-        </w:rPr>
-      </w:pPr>
-      <w:r>
-        <w:rPr>
-          <w:rFonts w:ascii="Arial Narrow" w:hAnsi="Arial Narrow" w:cs="Helvetica"/>
-          <w:color w:val="666666"/>
-          <w:sz w:val="27"/>
-          <w:szCs w:val="27"/>
-          <w:shd w:val="clear" w:color="auto" w:fill="FFFFFF"/>
-        </w:rPr>
-        <w:t xml:space="preserve">To extract the content of the &lt;item&gt;, a stack </w:t>
-      </w:r>
-      <w:r>
-        <w:rPr>
-          <w:rFonts w:ascii="Arial Narrow" w:hAnsi="Arial Narrow" w:cs="Helvetica"/>
-          <w:color w:val="666666"/>
-          <w:sz w:val="27"/>
-          <w:szCs w:val="27"/>
-          <w:shd w:val="clear" w:color="auto" w:fill="FFFFFF"/>
-        </w:rPr>
-        <w:t>is used. As you can &lt;item&gt; of CBS RSS contains &lt;description&gt;, &lt;title&gt;, &lt;link&gt;, &lt;</w:t>
-      </w:r>
-      <w:proofErr w:type="spellStart"/>
-      <w:r>
-        <w:rPr>
-          <w:rFonts w:ascii="Arial Narrow" w:hAnsi="Arial Narrow" w:cs="Helvetica"/>
-          <w:color w:val="666666"/>
-          <w:sz w:val="27"/>
-          <w:szCs w:val="27"/>
-          <w:shd w:val="clear" w:color="auto" w:fill="FFFFFF"/>
-        </w:rPr>
-        <w:t>pubDate</w:t>
-      </w:r>
-      <w:proofErr w:type="spellEnd"/>
-      <w:r>
-        <w:rPr>
-          <w:rFonts w:ascii="Arial Narrow" w:hAnsi="Arial Narrow" w:cs="Helvetica"/>
-          <w:color w:val="666666"/>
-          <w:sz w:val="27"/>
-          <w:szCs w:val="27"/>
-          <w:shd w:val="clear" w:color="auto" w:fill="FFFFFF"/>
-        </w:rPr>
-        <w:t>&gt;, &lt;image&gt;, &lt;grid&gt; elements, some of these elements are also present outside &lt;item&gt; also. So it is necessary to make sure that proper content of &lt;item&gt; are stored, and displayed to the user. The stack stores all children of &lt;item&gt; nodes, in our program &lt;description&gt;, &lt;title&gt;, &lt;link&gt; are useful and displayed to the user, and other elements &lt;</w:t>
-      </w:r>
-      <w:proofErr w:type="spellStart"/>
-      <w:r>
-        <w:rPr>
-          <w:rFonts w:ascii="Arial Narrow" w:hAnsi="Arial Narrow" w:cs="Helvetica"/>
-          <w:color w:val="666666"/>
-          <w:sz w:val="27"/>
-          <w:szCs w:val="27"/>
-          <w:shd w:val="clear" w:color="auto" w:fill="FFFFFF"/>
-        </w:rPr>
-        <w:t>pubDate</w:t>
-      </w:r>
-      <w:proofErr w:type="spellEnd"/>
-      <w:r>
-        <w:rPr>
-          <w:rFonts w:ascii="Arial Narrow" w:hAnsi="Arial Narrow" w:cs="Helvetica"/>
-          <w:color w:val="666666"/>
-          <w:sz w:val="27"/>
-          <w:szCs w:val="27"/>
-          <w:shd w:val="clear" w:color="auto" w:fill="FFFFFF"/>
-        </w:rPr>
-        <w:t>&gt;, &lt;image&gt;, &lt;grid&gt; are not useful, hence they are marked as “ENI”, element not interested.</w:t>
-      </w:r>
-    </w:p>
-    <w:p>
-      <w:pPr>
-        <w:rPr>
-          <w:rFonts w:ascii="Arial Narrow" w:hAnsi="Arial Narrow" w:cs="Helvetica"/>
-          <w:color w:val="666666"/>
-          <w:sz w:val="27"/>
-          <w:szCs w:val="27"/>
-          <w:shd w:val="clear" w:color="auto" w:fill="FFFFFF"/>
-        </w:rPr>
-      </w:pPr>
-      <w:r>
-        <w:rPr>
-          <w:rFonts w:ascii="Arial Narrow" w:hAnsi="Arial Narrow" w:cs="Helvetica"/>
-          <w:color w:val="666666"/>
-          <w:sz w:val="27"/>
-          <w:szCs w:val="27"/>
-          <w:shd w:val="clear" w:color="auto" w:fill="FFFFFF"/>
-        </w:rPr>
-        <w:t xml:space="preserve">The stack flow </w:t>
-      </w:r>
-      <w:r>
-        <w:rPr>
-          <w:rFonts w:ascii="Arial Narrow" w:hAnsi="Arial Narrow" w:cs="Helvetica"/>
-          <w:color w:val="666666"/>
-          <w:sz w:val="27"/>
-          <w:szCs w:val="27"/>
-          <w:shd w:val="clear" w:color="auto" w:fill="FFFFFF"/>
-        </w:rPr>
-        <w:t xml:space="preserve">of a single &lt;item&gt; </w:t>
-      </w:r>
-      <w:r>
-        <w:rPr>
-          <w:rFonts w:ascii="Arial Narrow" w:hAnsi="Arial Narrow" w:cs="Helvetica"/>
-          <w:color w:val="666666"/>
-          <w:sz w:val="27"/>
-          <w:szCs w:val="27"/>
-          <w:shd w:val="clear" w:color="auto" w:fill="FFFFFF"/>
-        </w:rPr>
-        <w:t>is shown in the following figure:</w:t>
-      </w:r>
-    </w:p>
-    <w:p>
-      <w:pPr>
-        <w:rPr>
-          <w:rFonts w:ascii="Arial Narrow" w:hAnsi="Arial Narrow" w:cs="Helvetica"/>
-          <w:color w:val="666666"/>
-          <w:sz w:val="27"/>
-          <w:szCs w:val="27"/>
-          <w:shd w:val="clear" w:color="auto" w:fill="FFFFFF"/>
-        </w:rPr>
-      </w:pPr>
-      <w:r>
-        <w:rPr>
-          <w:rFonts w:ascii="Arial Narrow" w:hAnsi="Arial Narrow" w:cs="Helvetica"/>
-          <w:noProof/>
-          <w:color w:val="666666"/>
-          <w:sz w:val="27"/>
-          <w:szCs w:val="27"/>
-          <w:shd w:val="clear" w:color="auto" w:fill="FFFFFF"/>
-        </w:rPr>
-        <w:lastRenderedPageBreak/>
-        <w:drawing>
-          <wp:inline distT="0" distB="0" distL="0" distR="0" wp14:anchorId="0BB458AA" wp14:editId="21A0500C">
-            <wp:extent cx="2990850" cy="2748350"/>
-            <wp:effectExtent l="0" t="0" r="0" b="0"/>
-            <wp:docPr id="7" name="Picture 7"/>
             <wp:cNvGraphicFramePr>
               <a:graphicFrameLocks xmlns:a="http://schemas.openxmlformats.org/drawingml/2006/main" noChangeAspect="1"/>
             </wp:cNvGraphicFramePr>
@@ -1326,7 +1243,7 @@
                   <pic:spPr>
                     <a:xfrm>
                       <a:off x="0" y="0"/>
-                      <a:ext cx="3003057" cy="2759567"/>
+                      <a:ext cx="5230665" cy="4307475"/>
                     </a:xfrm>
                     <a:prstGeom prst="rect">
                       <a:avLst/>
@@ -1352,17 +1269,197 @@
       <w:r>
         <w:rPr>
           <w:rFonts w:ascii="Arial Narrow" w:hAnsi="Arial Narrow" w:cs="Helvetica"/>
+          <w:color w:val="666666"/>
+          <w:sz w:val="27"/>
+          <w:szCs w:val="27"/>
+          <w:shd w:val="clear" w:color="auto" w:fill="FFFFFF"/>
+        </w:rPr>
+        <w:t xml:space="preserve">For details of the code flow, please refer to the example </w:t>
+      </w:r>
+      <w:proofErr w:type="gramStart"/>
+      <w:r>
+        <w:rPr>
+          <w:rFonts w:ascii="Arial Narrow" w:hAnsi="Arial Narrow" w:cs="Helvetica"/>
+          <w:color w:val="666666"/>
+          <w:sz w:val="27"/>
+          <w:szCs w:val="27"/>
+          <w:shd w:val="clear" w:color="auto" w:fill="FFFFFF"/>
+        </w:rPr>
+        <w:t>file</w:t>
+      </w:r>
+      <w:r>
+        <w:rPr>
+          <w:rFonts w:ascii="Arial Narrow" w:hAnsi="Arial Narrow" w:cs="Helvetica"/>
+          <w:color w:val="666666"/>
+          <w:sz w:val="27"/>
+          <w:szCs w:val="27"/>
+          <w:shd w:val="clear" w:color="auto" w:fill="FFFFFF"/>
+        </w:rPr>
+        <w:t>(</w:t>
+      </w:r>
+      <w:proofErr w:type="gramEnd"/>
+      <w:r>
+        <w:rPr>
+          <w:rFonts w:ascii="Arial Narrow" w:hAnsi="Arial Narrow" w:cs="Helvetica"/>
+          <w:color w:val="666666"/>
+          <w:sz w:val="27"/>
+          <w:szCs w:val="27"/>
+          <w:shd w:val="clear" w:color="auto" w:fill="FFFFFF"/>
+        </w:rPr>
+        <w:t>Example_SAX</w:t>
+      </w:r>
+      <w:r>
+        <w:rPr>
+          <w:rFonts w:ascii="Arial Narrow" w:hAnsi="Arial Narrow" w:cs="Helvetica"/>
+          <w:color w:val="666666"/>
+          <w:sz w:val="27"/>
+          <w:szCs w:val="27"/>
+          <w:shd w:val="clear" w:color="auto" w:fill="FFFFFF"/>
+        </w:rPr>
+        <w:t>.txt).</w:t>
+      </w:r>
+    </w:p>
+    <w:p>
+      <w:pPr>
+        <w:rPr>
+          <w:rFonts w:ascii="Arial Narrow" w:hAnsi="Arial Narrow" w:cs="Helvetica"/>
+          <w:color w:val="666666"/>
+          <w:sz w:val="27"/>
+          <w:szCs w:val="27"/>
+          <w:shd w:val="clear" w:color="auto" w:fill="FFFFFF"/>
+        </w:rPr>
+      </w:pPr>
+      <w:r>
+        <w:rPr>
+          <w:rFonts w:ascii="Arial Narrow" w:hAnsi="Arial Narrow" w:cs="Helvetica"/>
+          <w:color w:val="666666"/>
+          <w:sz w:val="27"/>
+          <w:szCs w:val="27"/>
+          <w:shd w:val="clear" w:color="auto" w:fill="FFFFFF"/>
+        </w:rPr>
+        <w:t xml:space="preserve">To extract the content of the &lt;item&gt;, a stack </w:t>
+      </w:r>
+      <w:r>
+        <w:rPr>
+          <w:rFonts w:ascii="Arial Narrow" w:hAnsi="Arial Narrow" w:cs="Helvetica"/>
+          <w:color w:val="666666"/>
+          <w:sz w:val="27"/>
+          <w:szCs w:val="27"/>
+          <w:shd w:val="clear" w:color="auto" w:fill="FFFFFF"/>
+        </w:rPr>
+        <w:t>is used. As you can &lt;item&gt; of CBS RSS contains &lt;description&gt;, &lt;title&gt;, &lt;link&gt;, &lt;</w:t>
+      </w:r>
+      <w:proofErr w:type="spellStart"/>
+      <w:r>
+        <w:rPr>
+          <w:rFonts w:ascii="Arial Narrow" w:hAnsi="Arial Narrow" w:cs="Helvetica"/>
+          <w:color w:val="666666"/>
+          <w:sz w:val="27"/>
+          <w:szCs w:val="27"/>
+          <w:shd w:val="clear" w:color="auto" w:fill="FFFFFF"/>
+        </w:rPr>
+        <w:t>pubDate</w:t>
+      </w:r>
+      <w:proofErr w:type="spellEnd"/>
+      <w:r>
+        <w:rPr>
+          <w:rFonts w:ascii="Arial Narrow" w:hAnsi="Arial Narrow" w:cs="Helvetica"/>
+          <w:color w:val="666666"/>
+          <w:sz w:val="27"/>
+          <w:szCs w:val="27"/>
+          <w:shd w:val="clear" w:color="auto" w:fill="FFFFFF"/>
+        </w:rPr>
+        <w:t>&gt;, &lt;image&gt;, &lt;grid&gt; elements, some of these elements are also present outside &lt;item&gt; also. So it is necessary to make sure that proper content of &lt;item&gt; are stored, and displayed to the user. The stack stores all children of &lt;item&gt; nodes, in our program &lt;description&gt;, &lt;title&gt;, &lt;link&gt; are useful and displayed to the user, and other elements &lt;</w:t>
+      </w:r>
+      <w:proofErr w:type="spellStart"/>
+      <w:r>
+        <w:rPr>
+          <w:rFonts w:ascii="Arial Narrow" w:hAnsi="Arial Narrow" w:cs="Helvetica"/>
+          <w:color w:val="666666"/>
+          <w:sz w:val="27"/>
+          <w:szCs w:val="27"/>
+          <w:shd w:val="clear" w:color="auto" w:fill="FFFFFF"/>
+        </w:rPr>
+        <w:t>pubDate</w:t>
+      </w:r>
+      <w:proofErr w:type="spellEnd"/>
+      <w:r>
+        <w:rPr>
+          <w:rFonts w:ascii="Arial Narrow" w:hAnsi="Arial Narrow" w:cs="Helvetica"/>
+          <w:color w:val="666666"/>
+          <w:sz w:val="27"/>
+          <w:szCs w:val="27"/>
+          <w:shd w:val="clear" w:color="auto" w:fill="FFFFFF"/>
+        </w:rPr>
+        <w:t>&gt;, &lt;image&gt;, &lt;grid&gt; are not useful, hence they are marked as “ENI”, element not interested.</w:t>
+      </w:r>
+    </w:p>
+    <w:p>
+      <w:pPr>
+        <w:rPr>
+          <w:rFonts w:ascii="Arial Narrow" w:hAnsi="Arial Narrow" w:cs="Helvetica"/>
+          <w:color w:val="666666"/>
+          <w:sz w:val="27"/>
+          <w:szCs w:val="27"/>
+          <w:shd w:val="clear" w:color="auto" w:fill="FFFFFF"/>
+        </w:rPr>
+      </w:pPr>
+      <w:r>
+        <w:rPr>
+          <w:rFonts w:ascii="Arial Narrow" w:hAnsi="Arial Narrow" w:cs="Helvetica"/>
+          <w:color w:val="666666"/>
+          <w:sz w:val="27"/>
+          <w:szCs w:val="27"/>
+          <w:shd w:val="clear" w:color="auto" w:fill="FFFFFF"/>
+        </w:rPr>
+        <w:t xml:space="preserve">The stack flow </w:t>
+      </w:r>
+      <w:r>
+        <w:rPr>
+          <w:rFonts w:ascii="Arial Narrow" w:hAnsi="Arial Narrow" w:cs="Helvetica"/>
+          <w:color w:val="666666"/>
+          <w:sz w:val="27"/>
+          <w:szCs w:val="27"/>
+          <w:shd w:val="clear" w:color="auto" w:fill="FFFFFF"/>
+        </w:rPr>
+        <w:t xml:space="preserve">of a single &lt;item&gt; </w:t>
+      </w:r>
+      <w:r>
+        <w:rPr>
+          <w:rFonts w:ascii="Arial Narrow" w:hAnsi="Arial Narrow" w:cs="Helvetica"/>
+          <w:color w:val="666666"/>
+          <w:sz w:val="27"/>
+          <w:szCs w:val="27"/>
+          <w:shd w:val="clear" w:color="auto" w:fill="FFFFFF"/>
+        </w:rPr>
+        <w:t>is shown in the following figure:</w:t>
+      </w:r>
+    </w:p>
+    <w:p>
+      <w:pPr>
+        <w:rPr>
+          <w:rFonts w:ascii="Arial Narrow" w:hAnsi="Arial Narrow" w:cs="Helvetica"/>
+          <w:color w:val="666666"/>
+          <w:sz w:val="27"/>
+          <w:szCs w:val="27"/>
+          <w:shd w:val="clear" w:color="auto" w:fill="FFFFFF"/>
+        </w:rPr>
+      </w:pPr>
+      <w:r>
+        <w:rPr>
+          <w:rFonts w:ascii="Arial Narrow" w:hAnsi="Arial Narrow" w:cs="Helvetica"/>
           <w:noProof/>
           <w:color w:val="666666"/>
           <w:sz w:val="27"/>
           <w:szCs w:val="27"/>
           <w:shd w:val="clear" w:color="auto" w:fill="FFFFFF"/>
         </w:rPr>
+        <w:lastRenderedPageBreak/>
         <w:drawing>
-          <wp:inline distT="0" distB="0" distL="0" distR="0" wp14:anchorId="2A2843C4" wp14:editId="08D5C263">
-            <wp:extent cx="2962275" cy="2692977"/>
+          <wp:inline distT="0" distB="0" distL="0" distR="0" wp14:anchorId="0BB458AA" wp14:editId="21A0500C">
+            <wp:extent cx="2990850" cy="2748350"/>
             <wp:effectExtent l="0" t="0" r="0" b="0"/>
-            <wp:docPr id="9" name="Picture 9"/>
+            <wp:docPr id="7" name="Picture 7"/>
             <wp:cNvGraphicFramePr>
               <a:graphicFrameLocks xmlns:a="http://schemas.openxmlformats.org/drawingml/2006/main" noChangeAspect="1"/>
             </wp:cNvGraphicFramePr>
@@ -1382,7 +1479,7 @@
                   <pic:spPr>
                     <a:xfrm>
                       <a:off x="0" y="0"/>
-                      <a:ext cx="2964122" cy="2694656"/>
+                      <a:ext cx="3003057" cy="2759567"/>
                     </a:xfrm>
                     <a:prstGeom prst="rect">
                       <a:avLst/>
@@ -1399,17 +1496,15 @@
       <w:pPr>
         <w:rPr>
           <w:rFonts w:ascii="Arial Narrow" w:hAnsi="Arial Narrow" w:cs="Helvetica"/>
-          <w:b/>
-          <w:color w:val="666666"/>
-          <w:sz w:val="27"/>
-          <w:szCs w:val="27"/>
-          <w:shd w:val="clear" w:color="auto" w:fill="FFFFFF"/>
-        </w:rPr>
-      </w:pPr>
-      <w:r>
-        <w:rPr>
-          <w:rFonts w:ascii="Arial Narrow" w:hAnsi="Arial Narrow" w:cs="Helvetica"/>
-          <w:b/>
+          <w:color w:val="666666"/>
+          <w:sz w:val="27"/>
+          <w:szCs w:val="27"/>
+          <w:shd w:val="clear" w:color="auto" w:fill="FFFFFF"/>
+        </w:rPr>
+      </w:pPr>
+      <w:r>
+        <w:rPr>
+          <w:rFonts w:ascii="Arial Narrow" w:hAnsi="Arial Narrow" w:cs="Helvetica"/>
           <w:noProof/>
           <w:color w:val="666666"/>
           <w:sz w:val="27"/>
@@ -1417,10 +1512,10 @@
           <w:shd w:val="clear" w:color="auto" w:fill="FFFFFF"/>
         </w:rPr>
         <w:drawing>
-          <wp:inline distT="0" distB="0" distL="0" distR="0" wp14:anchorId="53D4BBAA" wp14:editId="0D8EB839">
-            <wp:extent cx="2905125" cy="691696"/>
+          <wp:inline distT="0" distB="0" distL="0" distR="0" wp14:anchorId="2A2843C4" wp14:editId="08D5C263">
+            <wp:extent cx="2962275" cy="2692977"/>
             <wp:effectExtent l="0" t="0" r="0" b="0"/>
-            <wp:docPr id="10" name="Picture 10"/>
+            <wp:docPr id="9" name="Picture 9"/>
             <wp:cNvGraphicFramePr>
               <a:graphicFrameLocks xmlns:a="http://schemas.openxmlformats.org/drawingml/2006/main" noChangeAspect="1"/>
             </wp:cNvGraphicFramePr>
@@ -1440,7 +1535,7 @@
                   <pic:spPr>
                     <a:xfrm>
                       <a:off x="0" y="0"/>
-                      <a:ext cx="2914405" cy="693906"/>
+                      <a:ext cx="2964122" cy="2694656"/>
                     </a:xfrm>
                     <a:prstGeom prst="rect">
                       <a:avLst/>
@@ -1475,10 +1570,10 @@
           <w:shd w:val="clear" w:color="auto" w:fill="FFFFFF"/>
         </w:rPr>
         <w:drawing>
-          <wp:inline distT="0" distB="0" distL="0" distR="0" wp14:anchorId="66FD9EB6" wp14:editId="6E366ADB">
-            <wp:extent cx="2828925" cy="502920"/>
-            <wp:effectExtent l="0" t="0" r="9525" b="0"/>
-            <wp:docPr id="12" name="Picture 12"/>
+          <wp:inline distT="0" distB="0" distL="0" distR="0" wp14:anchorId="53D4BBAA" wp14:editId="0D8EB839">
+            <wp:extent cx="2905125" cy="691696"/>
+            <wp:effectExtent l="0" t="0" r="0" b="0"/>
+            <wp:docPr id="10" name="Picture 10"/>
             <wp:cNvGraphicFramePr>
               <a:graphicFrameLocks xmlns:a="http://schemas.openxmlformats.org/drawingml/2006/main" noChangeAspect="1"/>
             </wp:cNvGraphicFramePr>
@@ -1498,6 +1593,64 @@
                   <pic:spPr>
                     <a:xfrm>
                       <a:off x="0" y="0"/>
+                      <a:ext cx="2914405" cy="693906"/>
+                    </a:xfrm>
+                    <a:prstGeom prst="rect">
+                      <a:avLst/>
+                    </a:prstGeom>
+                  </pic:spPr>
+                </pic:pic>
+              </a:graphicData>
+            </a:graphic>
+          </wp:inline>
+        </w:drawing>
+      </w:r>
+    </w:p>
+    <w:p>
+      <w:pPr>
+        <w:rPr>
+          <w:rFonts w:ascii="Arial Narrow" w:hAnsi="Arial Narrow" w:cs="Helvetica"/>
+          <w:b/>
+          <w:color w:val="666666"/>
+          <w:sz w:val="27"/>
+          <w:szCs w:val="27"/>
+          <w:shd w:val="clear" w:color="auto" w:fill="FFFFFF"/>
+        </w:rPr>
+      </w:pPr>
+      <w:r>
+        <w:rPr>
+          <w:rFonts w:ascii="Arial Narrow" w:hAnsi="Arial Narrow" w:cs="Helvetica"/>
+          <w:b/>
+          <w:noProof/>
+          <w:color w:val="666666"/>
+          <w:sz w:val="27"/>
+          <w:szCs w:val="27"/>
+          <w:shd w:val="clear" w:color="auto" w:fill="FFFFFF"/>
+        </w:rPr>
+        <w:drawing>
+          <wp:inline distT="0" distB="0" distL="0" distR="0" wp14:anchorId="66FD9EB6" wp14:editId="6E366ADB">
+            <wp:extent cx="2828925" cy="502920"/>
+            <wp:effectExtent l="0" t="0" r="9525" b="0"/>
+            <wp:docPr id="12" name="Picture 12"/>
+            <wp:cNvGraphicFramePr>
+              <a:graphicFrameLocks xmlns:a="http://schemas.openxmlformats.org/drawingml/2006/main" noChangeAspect="1"/>
+            </wp:cNvGraphicFramePr>
+            <a:graphic xmlns:a="http://schemas.openxmlformats.org/drawingml/2006/main">
+              <a:graphicData uri="http://schemas.openxmlformats.org/drawingml/2006/picture">
+                <pic:pic xmlns:pic="http://schemas.openxmlformats.org/drawingml/2006/picture">
+                  <pic:nvPicPr>
+                    <pic:cNvPr id="1" name=""/>
+                    <pic:cNvPicPr/>
+                  </pic:nvPicPr>
+                  <pic:blipFill>
+                    <a:blip r:embed="rId20"/>
+                    <a:stretch>
+                      <a:fillRect/>
+                    </a:stretch>
+                  </pic:blipFill>
+                  <pic:spPr>
+                    <a:xfrm>
+                      <a:off x="0" y="0"/>
                       <a:ext cx="2848535" cy="506406"/>
                     </a:xfrm>
                     <a:prstGeom prst="rect">
@@ -1693,7 +1846,7 @@
                     </pic:cNvPicPr>
                   </pic:nvPicPr>
                   <pic:blipFill>
-                    <a:blip r:embed="rId20">
+                    <a:blip r:embed="rId21">
                       <a:extLst>
                         <a:ext uri="{28A0092B-C50C-407E-A947-70E740481C1C}">
                           <a14:useLocalDpi xmlns:a14="http://schemas.microsoft.com/office/drawing/2010/main" val="0"/>
@@ -1772,8 +1925,8 @@
           <w:shd w:val="clear" w:color="auto" w:fill="FFFFFF"/>
         </w:rPr>
       </w:pPr>
-      <w:bookmarkStart w:id="0" w:name="wp101433"/>
-      <w:bookmarkEnd w:id="0"/>
+      <w:bookmarkStart w:id="1" w:name="wp101433"/>
+      <w:bookmarkEnd w:id="1"/>
       <w:r>
         <w:rPr>
           <w:rFonts w:ascii="Arial Narrow" w:hAnsi="Arial Narrow" w:cs="Helvetica"/>
@@ -1800,8 +1953,8 @@
           <w:shd w:val="clear" w:color="auto" w:fill="FFFFFF"/>
         </w:rPr>
       </w:pPr>
-      <w:bookmarkStart w:id="1" w:name="wp101450"/>
-      <w:bookmarkEnd w:id="1"/>
+      <w:bookmarkStart w:id="2" w:name="wp101450"/>
+      <w:bookmarkEnd w:id="2"/>
       <w:r>
         <w:rPr>
           <w:rFonts w:ascii="Arial Narrow" w:hAnsi="Arial Narrow" w:cs="Helvetica"/>
@@ -1828,8 +1981,8 @@
           <w:shd w:val="clear" w:color="auto" w:fill="FFFFFF"/>
         </w:rPr>
       </w:pPr>
-      <w:bookmarkStart w:id="2" w:name="wp101532"/>
-      <w:bookmarkEnd w:id="2"/>
+      <w:bookmarkStart w:id="3" w:name="wp101532"/>
+      <w:bookmarkEnd w:id="3"/>
       <w:r>
         <w:rPr>
           <w:rFonts w:ascii="Arial Narrow" w:hAnsi="Arial Narrow" w:cs="Helvetica"/>
@@ -1856,8 +2009,8 @@
           <w:shd w:val="clear" w:color="auto" w:fill="FFFFFF"/>
         </w:rPr>
       </w:pPr>
-      <w:bookmarkStart w:id="3" w:name="wp103456"/>
-      <w:bookmarkEnd w:id="3"/>
+      <w:bookmarkStart w:id="4" w:name="wp103456"/>
+      <w:bookmarkEnd w:id="4"/>
       <w:r>
         <w:rPr>
           <w:rFonts w:ascii="Arial Narrow" w:hAnsi="Arial Narrow" w:cs="Helvetica"/>
@@ -2181,12 +2334,11 @@
     <w:p>
       <w:pPr>
         <w:rPr>
-          <w:rFonts w:ascii="Arial Narrow" w:hAnsi="Arial Narrow" w:cs="Helvetica"/>
-          <w:b/>
-          <w:color w:val="666666"/>
-          <w:sz w:val="27"/>
-          <w:szCs w:val="27"/>
-          <w:shd w:val="clear" w:color="auto" w:fill="FFFFFF"/>
+          <w:rFonts w:ascii="Courier New" w:hAnsi="Courier New" w:cs="Courier New"/>
+          <w:b/>
+          <w:color w:val="000000"/>
+          <w:sz w:val="20"/>
+          <w:szCs w:val="20"/>
         </w:rPr>
       </w:pPr>
       <w:r>
@@ -2272,8 +2424,21 @@
           <w:sz w:val="20"/>
           <w:szCs w:val="20"/>
         </w:rPr>
-        <w:t>;</w:t>
-      </w:r>
+        <w:t xml:space="preserve">; </w:t>
+      </w:r>
+    </w:p>
+    <w:p>
+      <w:pPr>
+        <w:ind w:left="2160" w:firstLine="720"/>
+        <w:rPr>
+          <w:rFonts w:ascii="Arial Narrow" w:hAnsi="Arial Narrow" w:cs="Helvetica"/>
+          <w:b/>
+          <w:color w:val="666666"/>
+          <w:sz w:val="27"/>
+          <w:szCs w:val="27"/>
+          <w:shd w:val="clear" w:color="auto" w:fill="FFFFFF"/>
+        </w:rPr>
+      </w:pPr>
       <w:r>
         <w:rPr>
           <w:rFonts w:ascii="Courier New" w:hAnsi="Courier New" w:cs="Courier New"/>
@@ -2282,7 +2447,7 @@
           <w:sz w:val="20"/>
           <w:szCs w:val="20"/>
         </w:rPr>
-        <w:t xml:space="preserve"> //event is &lt;</w:t>
+        <w:t>//event is &lt;</w:t>
       </w:r>
       <w:proofErr w:type="spellStart"/>
       <w:r>
@@ -2476,8 +2641,6 @@
         </w:rPr>
         <w:t>Example_StAX.txt</w:t>
       </w:r>
-      <w:bookmarkStart w:id="4" w:name="_GoBack"/>
-      <w:bookmarkEnd w:id="4"/>
       <w:r>
         <w:rPr>
           <w:rFonts w:ascii="Arial Narrow" w:hAnsi="Arial Narrow" w:cs="Helvetica"/>

</xml_diff>